<commit_message>
Added design principles and about
</commit_message>
<xml_diff>
--- a/designPrinciples.docx
+++ b/designPrinciples.docx
@@ -206,15 +206,31 @@
           <w:sz w:val="21"/>
           <w:szCs w:val="21"/>
         </w:rPr>
-        <w:t>The two colors give contrast against each other and when a color is used as</w:t>
-      </w:r>
-      <w:r>
-        <w:rPr>
-          <w:rFonts w:ascii="Times New Roman" w:hAnsi="Times New Roman" w:cs="Times New Roman"/>
-          <w:sz w:val="21"/>
-          <w:szCs w:val="21"/>
-        </w:rPr>
-        <w:t xml:space="preserve"> font color when the other color is set as background color it is easy to see and read the text.</w:t>
+        <w:t>The two colors give</w:t>
+      </w:r>
+      <w:r>
+        <w:rPr>
+          <w:rFonts w:ascii="Times New Roman" w:hAnsi="Times New Roman" w:cs="Times New Roman"/>
+          <w:sz w:val="21"/>
+          <w:szCs w:val="21"/>
+        </w:rPr>
+        <w:t xml:space="preserve"> good</w:t>
+      </w:r>
+      <w:r>
+        <w:rPr>
+          <w:rFonts w:ascii="Times New Roman" w:hAnsi="Times New Roman" w:cs="Times New Roman"/>
+          <w:sz w:val="21"/>
+          <w:szCs w:val="21"/>
+        </w:rPr>
+        <w:t xml:space="preserve"> contrast against each other</w:t>
+      </w:r>
+      <w:r>
+        <w:rPr>
+          <w:rFonts w:ascii="Times New Roman" w:hAnsi="Times New Roman" w:cs="Times New Roman"/>
+          <w:sz w:val="21"/>
+          <w:szCs w:val="21"/>
+        </w:rPr>
+        <w:t>.</w:t>
       </w:r>
       <w:r>
         <w:rPr>
@@ -224,6 +240,39 @@
         </w:rPr>
         <w:t xml:space="preserve"> </w:t>
       </w:r>
+      <w:r>
+        <w:rPr>
+          <w:rFonts w:ascii="Times New Roman" w:hAnsi="Times New Roman" w:cs="Times New Roman"/>
+          <w:sz w:val="21"/>
+          <w:szCs w:val="21"/>
+        </w:rPr>
+        <w:t xml:space="preserve">When one of the colors is set as background color the other color is set as </w:t>
+      </w:r>
+      <w:r>
+        <w:rPr>
+          <w:rFonts w:ascii="Times New Roman" w:hAnsi="Times New Roman" w:cs="Times New Roman"/>
+          <w:sz w:val="21"/>
+          <w:szCs w:val="21"/>
+        </w:rPr>
+        <w:t xml:space="preserve">font color. </w:t>
+      </w:r>
+    </w:p>
+    <w:p>
+      <w:pPr>
+        <w:rPr>
+          <w:rFonts w:ascii="Times New Roman" w:hAnsi="Times New Roman" w:cs="Times New Roman"/>
+          <w:sz w:val="21"/>
+          <w:szCs w:val="21"/>
+        </w:rPr>
+      </w:pPr>
+      <w:r>
+        <w:rPr>
+          <w:rFonts w:ascii="Times New Roman" w:hAnsi="Times New Roman" w:cs="Times New Roman"/>
+          <w:sz w:val="21"/>
+          <w:szCs w:val="21"/>
+        </w:rPr>
+        <w:t>I have used a third color, blue, to highlight some of the elements on the page. The blue color is a good contrast against both white and grey. The contrast makes it easy to read all the text.</w:t>
+      </w:r>
     </w:p>
     <w:p>
       <w:pPr>
@@ -278,7 +327,39 @@
           <w:sz w:val="21"/>
           <w:szCs w:val="21"/>
         </w:rPr>
-        <w:t xml:space="preserve">I have used repetition for displaying the thumbnails. The repetition tells that the elements are of same type and belongs to each other. All the thumbnails have the same size and font-sizes except when the user hover over a main thumbnail making the elements expand a bit. </w:t>
+        <w:t>I have used repetition for displaying the thumbnails. The repetition tells that the elements are of same type and belongs to each other. All the thumbnails h</w:t>
+      </w:r>
+      <w:r>
+        <w:rPr>
+          <w:rFonts w:ascii="Times New Roman" w:hAnsi="Times New Roman" w:cs="Times New Roman"/>
+          <w:sz w:val="21"/>
+          <w:szCs w:val="21"/>
+        </w:rPr>
+        <w:t>ave the same size and font-size</w:t>
+      </w:r>
+      <w:r>
+        <w:rPr>
+          <w:rFonts w:ascii="Times New Roman" w:hAnsi="Times New Roman" w:cs="Times New Roman"/>
+          <w:sz w:val="21"/>
+          <w:szCs w:val="21"/>
+        </w:rPr>
+        <w:t xml:space="preserve"> except when the user hover over a main thumbnail </w:t>
+      </w:r>
+      <w:r>
+        <w:rPr>
+          <w:rFonts w:ascii="Times New Roman" w:hAnsi="Times New Roman" w:cs="Times New Roman"/>
+          <w:sz w:val="21"/>
+          <w:szCs w:val="21"/>
+        </w:rPr>
+        <w:t>which will make the elements expand</w:t>
+      </w:r>
+      <w:r>
+        <w:rPr>
+          <w:rFonts w:ascii="Times New Roman" w:hAnsi="Times New Roman" w:cs="Times New Roman"/>
+          <w:sz w:val="21"/>
+          <w:szCs w:val="21"/>
+        </w:rPr>
+        <w:t xml:space="preserve">. </w:t>
       </w:r>
       <w:r>
         <w:rPr>
@@ -320,33 +401,15 @@
           <w:sz w:val="21"/>
           <w:szCs w:val="21"/>
         </w:rPr>
-        <w:t xml:space="preserve"> The rows are in every other grey and white.</w:t>
-      </w:r>
-    </w:p>
-    <w:p>
-      <w:pPr>
-        <w:rPr>
-          <w:rFonts w:ascii="Times New Roman" w:hAnsi="Times New Roman" w:cs="Times New Roman"/>
-          <w:sz w:val="21"/>
-          <w:szCs w:val="21"/>
-        </w:rPr>
-      </w:pPr>
-    </w:p>
-    <w:p>
-      <w:pPr>
-        <w:rPr>
-          <w:rFonts w:ascii="Times New Roman" w:hAnsi="Times New Roman" w:cs="Times New Roman"/>
-          <w:sz w:val="21"/>
-          <w:szCs w:val="21"/>
-        </w:rPr>
-      </w:pPr>
-      <w:r>
-        <w:rPr>
-          <w:rFonts w:ascii="Times New Roman" w:hAnsi="Times New Roman" w:cs="Times New Roman"/>
-          <w:sz w:val="21"/>
-          <w:szCs w:val="21"/>
-        </w:rPr>
-        <w:t>I also use repetition in colors: grey, white and blue to make a clean look.</w:t>
+        <w:t xml:space="preserve"> The</w:t>
+      </w:r>
+      <w:r>
+        <w:rPr>
+          <w:rFonts w:ascii="Times New Roman" w:hAnsi="Times New Roman" w:cs="Times New Roman"/>
+          <w:sz w:val="21"/>
+          <w:szCs w:val="21"/>
+        </w:rPr>
+        <w:t xml:space="preserve"> rows are in alternating colors, white and grey.</w:t>
       </w:r>
     </w:p>
     <w:p>
@@ -400,7 +463,63 @@
           <w:sz w:val="21"/>
           <w:szCs w:val="21"/>
         </w:rPr>
-        <w:t>The web page uses a lot of whitespace to make it look really clean and the whitespace gives a lot of attention to the few elements on the page.</w:t>
+        <w:t>The web page uses a lot of whitespace to make it look really clean</w:t>
+      </w:r>
+      <w:r>
+        <w:rPr>
+          <w:rFonts w:ascii="Times New Roman" w:hAnsi="Times New Roman" w:cs="Times New Roman"/>
+          <w:sz w:val="21"/>
+          <w:szCs w:val="21"/>
+        </w:rPr>
+        <w:t>. T</w:t>
+      </w:r>
+      <w:r>
+        <w:rPr>
+          <w:rFonts w:ascii="Times New Roman" w:hAnsi="Times New Roman" w:cs="Times New Roman"/>
+          <w:sz w:val="21"/>
+          <w:szCs w:val="21"/>
+        </w:rPr>
+        <w:t>he whitespace</w:t>
+      </w:r>
+      <w:r>
+        <w:rPr>
+          <w:rFonts w:ascii="Times New Roman" w:hAnsi="Times New Roman" w:cs="Times New Roman"/>
+          <w:sz w:val="21"/>
+          <w:szCs w:val="21"/>
+        </w:rPr>
+        <w:t xml:space="preserve"> </w:t>
+      </w:r>
+      <w:r>
+        <w:rPr>
+          <w:rFonts w:ascii="Times New Roman" w:hAnsi="Times New Roman" w:cs="Times New Roman"/>
+          <w:sz w:val="21"/>
+          <w:szCs w:val="21"/>
+        </w:rPr>
+        <w:t>gives</w:t>
+      </w:r>
+      <w:r>
+        <w:rPr>
+          <w:rFonts w:ascii="Times New Roman" w:hAnsi="Times New Roman" w:cs="Times New Roman"/>
+          <w:sz w:val="21"/>
+          <w:szCs w:val="21"/>
+        </w:rPr>
+        <w:t xml:space="preserve"> a lot of attention to the few elements on the page.</w:t>
+      </w:r>
+      <w:r>
+        <w:rPr>
+          <w:rFonts w:ascii="Times New Roman" w:hAnsi="Times New Roman" w:cs="Times New Roman"/>
+          <w:sz w:val="21"/>
+          <w:szCs w:val="21"/>
+        </w:rPr>
+        <w:t xml:space="preserve"> </w:t>
+      </w:r>
+      <w:r>
+        <w:rPr>
+          <w:rFonts w:ascii="Times New Roman" w:hAnsi="Times New Roman" w:cs="Times New Roman"/>
+          <w:sz w:val="21"/>
+          <w:szCs w:val="21"/>
+        </w:rPr>
+        <w:t>The whitespace should make the reader want to read the content on the page since elements not are squeezed together.</w:t>
       </w:r>
       <w:bookmarkStart w:id="0" w:name="_GoBack"/>
       <w:bookmarkEnd w:id="0"/>

</xml_diff>